<commit_message>
2-11-2023 all the data uploaded successfully
</commit_message>
<xml_diff>
--- a/Website designing/Module 1/fundamentals of IT/github/github-command.docx
+++ b/Website designing/Module 1/fundamentals of IT/github/github-command.docx
@@ -267,6 +267,15 @@
     </w:p>
     <w:p>
       <w:pPr>
+        <w:pStyle w:val="ListParagraph"/>
+        <w:ind w:left="1440"/>
+        <w:rPr>
+          <w:lang w:val="en-US"/>
+        </w:rPr>
+      </w:pPr>
+    </w:p>
+    <w:p>
+      <w:pPr>
         <w:rPr>
           <w:lang w:val="en-US"/>
         </w:rPr>
@@ -277,13 +286,26 @@
         </w:rPr>
         <w:tab/>
       </w:r>
-    </w:p>
-    <w:p>
-      <w:pPr>
-        <w:rPr>
-          <w:lang w:val="en-US"/>
-        </w:rPr>
-      </w:pPr>
+      <w:r>
+        <w:rPr>
+          <w:lang w:val="en-US"/>
+        </w:rPr>
+        <w:t>clone a folder</w:t>
+      </w:r>
+    </w:p>
+    <w:p>
+      <w:pPr>
+        <w:rPr>
+          <w:lang w:val="en-US"/>
+        </w:rPr>
+      </w:pPr>
+      <w:r>
+        <w:rPr>
+          <w:lang w:val="en-US"/>
+        </w:rPr>
+        <w:tab/>
+        <w:t>git clone</w:t>
+      </w:r>
     </w:p>
     <w:sectPr>
       <w:pgSz w:w="11906" w:h="16838"/>

</xml_diff>